<commit_message>
Change from GET to post endpoint.
</commit_message>
<xml_diff>
--- a/Distance between two points-analysis.docx
+++ b/Distance between two points-analysis.docx
@@ -51,7 +51,10 @@
     </w:p>
     <w:p>
       <w:r>
-        <w:t>GET ~/</w:t>
+        <w:t>POST</w:t>
+      </w:r>
+      <w:r>
+        <w:t xml:space="preserve"> ~/</w:t>
       </w:r>
       <w:proofErr w:type="spellStart"/>
       <w:r>
@@ -75,95 +78,251 @@
         <w:t>surfaceDistanse</w:t>
       </w:r>
       <w:proofErr w:type="spellEnd"/>
+    </w:p>
+    <w:p>
+      <w:r>
+        <w:t>{</w:t>
+      </w:r>
+    </w:p>
+    <w:p>
+      <w:r>
+        <w:t xml:space="preserve">    “</w:t>
+      </w:r>
+      <w:proofErr w:type="spellStart"/>
+      <w:r>
+        <w:t>LatitiudeA</w:t>
+      </w:r>
+      <w:proofErr w:type="spellEnd"/>
+      <w:r>
+        <w:t>”: “</w:t>
+      </w:r>
+      <w:r>
+        <w:t>&lt;</w:t>
+      </w:r>
+      <w:proofErr w:type="spellStart"/>
+      <w:r>
+        <w:t>latA</w:t>
+      </w:r>
+      <w:proofErr w:type="spellEnd"/>
+      <w:r>
+        <w:t>&gt;</w:t>
+      </w:r>
+      <w:r>
+        <w:t>”,</w:t>
+      </w:r>
+    </w:p>
+    <w:p>
+      <w:r>
+        <w:t xml:space="preserve">    “</w:t>
+      </w:r>
+      <w:proofErr w:type="spellStart"/>
+      <w:r>
+        <w:t>longitudeA</w:t>
+      </w:r>
+      <w:proofErr w:type="spellEnd"/>
+      <w:r>
+        <w:t xml:space="preserve">”: </w:t>
+      </w:r>
+      <w:r>
+        <w:t>“&lt;</w:t>
+      </w:r>
+      <w:proofErr w:type="spellStart"/>
+      <w:r>
+        <w:t>longA</w:t>
+      </w:r>
+      <w:proofErr w:type="spellEnd"/>
+      <w:r>
+        <w:t>&gt;</w:t>
+      </w:r>
+      <w:r>
+        <w:t>”,</w:t>
+      </w:r>
+    </w:p>
+    <w:p>
+      <w:r>
+        <w:t xml:space="preserve">    “</w:t>
+      </w:r>
+      <w:proofErr w:type="spellStart"/>
+      <w:r>
+        <w:t>LatitiudeB</w:t>
+      </w:r>
+      <w:proofErr w:type="spellEnd"/>
+      <w:r>
+        <w:t>”: “</w:t>
+      </w:r>
+      <w:r>
+        <w:t>&lt;</w:t>
+      </w:r>
+      <w:proofErr w:type="spellStart"/>
+      <w:r>
+        <w:t>latB</w:t>
+      </w:r>
+      <w:proofErr w:type="spellEnd"/>
+      <w:r>
+        <w:t>&gt;</w:t>
+      </w:r>
+      <w:r>
+        <w:t>”,</w:t>
+      </w:r>
+    </w:p>
+    <w:p>
+      <w:r>
+        <w:t xml:space="preserve">    “</w:t>
+      </w:r>
+      <w:proofErr w:type="spellStart"/>
+      <w:r>
+        <w:t>longitudeB</w:t>
+      </w:r>
+      <w:proofErr w:type="spellEnd"/>
+      <w:r>
+        <w:t>”: “</w:t>
+      </w:r>
+      <w:r>
+        <w:t>&lt;</w:t>
+      </w:r>
+      <w:proofErr w:type="spellStart"/>
+      <w:r>
+        <w:t>longB</w:t>
+      </w:r>
+      <w:proofErr w:type="spellEnd"/>
+      <w:r>
+        <w:t>&gt;</w:t>
+      </w:r>
+      <w:r>
+        <w:t>”</w:t>
+      </w:r>
+    </w:p>
+    <w:p>
+      <w:r>
+        <w:t>}</w:t>
+      </w:r>
+    </w:p>
+    <w:p/>
+    <w:p>
+      <w:bookmarkStart w:id="0" w:name="_Hlk111282087"/>
+      <w:r>
+        <w:t>53.297975</w:t>
+      </w:r>
+      <w:bookmarkEnd w:id="0"/>
+      <w:r>
+        <w:t>, -6.372663 – Spartan martial arts, Dublin</w:t>
+      </w:r>
+    </w:p>
+    <w:p>
+      <w:r>
+        <w:t>41.385101, -81.440440 – Chipotle Mexican grill food Cleveland</w:t>
+      </w:r>
+    </w:p>
+    <w:p/>
+    <w:p>
+      <w:r>
+        <w:t>POST</w:t>
+      </w:r>
+      <w:r>
+        <w:t xml:space="preserve"> ~/</w:t>
+      </w:r>
+      <w:proofErr w:type="spellStart"/>
+      <w:r>
+        <w:t>api</w:t>
+      </w:r>
+      <w:proofErr w:type="spellEnd"/>
+      <w:r>
+        <w:t>/v1/</w:t>
+      </w:r>
+      <w:r>
+        <w:t xml:space="preserve"> </w:t>
+      </w:r>
+      <w:r>
+        <w:t>Earth</w:t>
+      </w:r>
       <w:r>
         <w:t>/</w:t>
       </w:r>
-      <w:r>
-        <w:t>&lt;</w:t>
-      </w:r>
       <w:proofErr w:type="spellStart"/>
       <w:r>
-        <w:t>latA</w:t>
+        <w:t>surfaceDistanse</w:t>
       </w:r>
       <w:proofErr w:type="spellEnd"/>
-      <w:r>
-        <w:t>&gt;</w:t>
-      </w:r>
-      <w:r>
-        <w:t>/</w:t>
-      </w:r>
-      <w:r>
-        <w:t>&lt;</w:t>
+    </w:p>
+    <w:p>
+      <w:r>
+        <w:t>{</w:t>
+      </w:r>
+    </w:p>
+    <w:p>
+      <w:r>
+        <w:t xml:space="preserve">    “</w:t>
       </w:r>
       <w:proofErr w:type="spellStart"/>
       <w:r>
-        <w:t>longA</w:t>
+        <w:t>LatitiudeA</w:t>
       </w:r>
       <w:proofErr w:type="spellEnd"/>
       <w:r>
-        <w:t>&gt;/&lt;</w:t>
+        <w:t>”: “</w:t>
+      </w:r>
+      <w:r>
+        <w:t>53.297975</w:t>
+      </w:r>
+      <w:r>
+        <w:t>”,</w:t>
+      </w:r>
+    </w:p>
+    <w:p>
+      <w:r>
+        <w:t xml:space="preserve">    “</w:t>
       </w:r>
       <w:proofErr w:type="spellStart"/>
       <w:r>
-        <w:t>latB</w:t>
+        <w:t>longitudeA</w:t>
       </w:r>
       <w:proofErr w:type="spellEnd"/>
       <w:r>
-        <w:t>&gt;/&lt;</w:t>
+        <w:t>”: “</w:t>
+      </w:r>
+      <w:r>
+        <w:t>-6.372663</w:t>
+      </w:r>
+      <w:r>
+        <w:t>”,</w:t>
+      </w:r>
+    </w:p>
+    <w:p>
+      <w:r>
+        <w:t xml:space="preserve">    “</w:t>
       </w:r>
       <w:proofErr w:type="spellStart"/>
       <w:r>
-        <w:t>longB</w:t>
+        <w:t>Latitiude</w:t>
+      </w:r>
+      <w:r>
+        <w:t>B</w:t>
       </w:r>
       <w:proofErr w:type="spellEnd"/>
       <w:r>
-        <w:t>&gt;</w:t>
-      </w:r>
-    </w:p>
-    <w:p>
-      <w:bookmarkStart w:id="0" w:name="_Hlk111282087"/>
-      <w:r>
-        <w:t>53.297975</w:t>
-      </w:r>
-      <w:bookmarkEnd w:id="0"/>
-      <w:r>
-        <w:t>, -6.372663 – Spartan martial arts, Dublin</w:t>
-      </w:r>
-    </w:p>
-    <w:p>
-      <w:r>
-        <w:t>41.385101, -81.440440 – Chipotle Mexican grill food Cleveland</w:t>
-      </w:r>
-    </w:p>
-    <w:p/>
-    <w:p>
-      <w:r>
-        <w:t>GET ~/</w:t>
+        <w:t>”: “41.385101”,</w:t>
+      </w:r>
+    </w:p>
+    <w:p>
+      <w:r>
+        <w:lastRenderedPageBreak/>
+        <w:t xml:space="preserve">    “</w:t>
       </w:r>
       <w:proofErr w:type="spellStart"/>
       <w:r>
-        <w:t>api</w:t>
+        <w:t>longitude</w:t>
+      </w:r>
+      <w:r>
+        <w:t>B</w:t>
       </w:r>
       <w:proofErr w:type="spellEnd"/>
       <w:r>
-        <w:t>/v1/</w:t>
-      </w:r>
-      <w:r>
-        <w:t xml:space="preserve"> </w:t>
-      </w:r>
-      <w:r>
-        <w:t>Earth</w:t>
-      </w:r>
-      <w:r>
-        <w:t>/</w:t>
-      </w:r>
-      <w:proofErr w:type="spellStart"/>
-      <w:r>
-        <w:t>surfaceDistanse</w:t>
-      </w:r>
-      <w:proofErr w:type="spellEnd"/>
-      <w:r>
-        <w:t>/53.297975/-6.372663/41.385101/-81.440440</w:t>
+        <w:t>”: “-81.440440”</w:t>
+      </w:r>
+    </w:p>
+    <w:p>
+      <w:r>
+        <w:t>}</w:t>
       </w:r>
     </w:p>
     <w:p>
@@ -171,7 +330,6 @@
         <w:rPr>
           <w:noProof/>
         </w:rPr>
-        <w:lastRenderedPageBreak/>
         <w:drawing>
           <wp:inline distT="0" distB="0" distL="0" distR="0" wp14:anchorId="151666BF" wp14:editId="62C9D8F7">
             <wp:extent cx="5943600" cy="3491865"/>
@@ -1395,6 +1553,7 @@
         <w:rPr>
           <w:rFonts w:eastAsiaTheme="minorEastAsia"/>
         </w:rPr>
+        <w:lastRenderedPageBreak/>
         <w:t xml:space="preserve">We have everything to calculate </w:t>
       </w:r>
       <m:oMath>
@@ -1448,7 +1607,6 @@
         <w:rPr>
           <w:rFonts w:eastAsiaTheme="minorEastAsia"/>
         </w:rPr>
-        <w:lastRenderedPageBreak/>
         <w:t>Mu intuition tells me that for small angles p there is not much error, but for big there may be.</w:t>
       </w:r>
     </w:p>
@@ -2199,7 +2357,7 @@
   <w:style w:type="paragraph" w:default="1" w:styleId="Normal">
     <w:name w:val="Normal"/>
     <w:qFormat/>
-    <w:rsid w:val="00D7676A"/>
+    <w:rsid w:val="00A655C1"/>
   </w:style>
   <w:style w:type="paragraph" w:styleId="Heading1">
     <w:name w:val="heading 1"/>

</xml_diff>